<commit_message>
Fix #46 Formatting and whitespace fixes
F our tests are failing because of remaining formatting issues
</commit_message>
<xml_diff>
--- a/Documentation/Long Term ToDo.docx
+++ b/Documentation/Long Term ToDo.docx
@@ -17,6 +17,56 @@
     </w:p>
     <w:p/>
     <w:p>
+      <w:pPr>
+        <w:pBdr>
+          <w:bottom w:val="single" w:sz="6" w:space="1" w:color="auto"/>
+        </w:pBdr>
+      </w:pPr>
+      <w:r>
+        <w:t xml:space="preserve">A Roslyn tree reality checker. To some degree </w:t>
+      </w:r>
+      <w:proofErr w:type="spellStart"/>
+      <w:r>
+        <w:t>BuildSyntax</w:t>
+      </w:r>
+      <w:proofErr w:type="spellEnd"/>
+      <w:r>
+        <w:t xml:space="preserve"> does this, but I got bit by </w:t>
+      </w:r>
+      <w:proofErr w:type="spellStart"/>
+      <w:r>
+        <w:t>FullString</w:t>
+      </w:r>
+      <w:proofErr w:type="spellEnd"/>
+      <w:r>
+        <w:t xml:space="preserve"> on XML documentation and </w:t>
+      </w:r>
+      <w:proofErr w:type="spellStart"/>
+      <w:r>
+        <w:rPr>
+          <w:color w:val="1F497D"/>
+        </w:rPr>
+        <w:t>EndOfLineTrivia</w:t>
+      </w:r>
+      <w:proofErr w:type="spellEnd"/>
+      <w:r>
+        <w:rPr>
+          <w:color w:val="1F497D"/>
+        </w:rPr>
+        <w:t xml:space="preserve"> requiring “\r\n”.</w:t>
+      </w:r>
+      <w:bookmarkStart w:id="0" w:name="_GoBack"/>
+      <w:bookmarkEnd w:id="0"/>
+    </w:p>
+    <w:p>
+      <w:pPr>
+        <w:pBdr>
+          <w:bottom w:val="single" w:sz="6" w:space="1" w:color="auto"/>
+        </w:pBdr>
+      </w:pPr>
+    </w:p>
+    <w:p/>
+    <w:p>
       <w:r>
         <w:t xml:space="preserve">An overall goal is to have </w:t>
       </w:r>
@@ -434,8 +484,6 @@
       <w:r>
         <w:t>, a separate .cfcs file would contain the definition, the extraction lambda</w:t>
       </w:r>
-      <w:bookmarkStart w:id="0" w:name="_GoBack"/>
-      <w:bookmarkEnd w:id="0"/>
     </w:p>
     <w:sectPr>
       <w:pgSz w:w="12240" w:h="15840"/>

</xml_diff>